<commit_message>
Modelo de dominio y parte de populate
</commit_message>
<xml_diff>
--- a/CheckList/Check list Modelo Java y persistencia.docx
+++ b/CheckList/Check list Modelo Java y persistencia.docx
@@ -729,8 +729,6 @@
         </w:rPr>
         <w:t>.</w:t>
       </w:r>
-      <w:bookmarkStart w:id="0" w:name="_GoBack"/>
-      <w:bookmarkEnd w:id="0"/>
     </w:p>
     <w:p>
       <w:pPr>
@@ -1362,6 +1360,93 @@
         </w:rPr>
         <w:t xml:space="preserve"> minutos y segundos.</w:t>
       </w:r>
+    </w:p>
+    <w:p>
+      <w:pPr>
+        <w:pStyle w:val="Prrafodelista"/>
+        <w:numPr>
+          <w:ilvl w:val="0"/>
+          <w:numId w:val="1"/>
+        </w:numPr>
+        <w:rPr>
+          <w:b/>
+          <w:sz w:val="24"/>
+          <w:szCs w:val="24"/>
+        </w:rPr>
+      </w:pPr>
+      <w:r>
+        <w:rPr>
+          <w:b/>
+          <w:sz w:val="24"/>
+          <w:szCs w:val="24"/>
+        </w:rPr>
+        <w:t xml:space="preserve">Cambiar array por </w:t>
+      </w:r>
+      <w:proofErr w:type="spellStart"/>
+      <w:r>
+        <w:rPr>
+          <w:b/>
+          <w:sz w:val="24"/>
+          <w:szCs w:val="24"/>
+        </w:rPr>
+        <w:t>Collection</w:t>
+      </w:r>
+      <w:proofErr w:type="spellEnd"/>
+      <w:r>
+        <w:rPr>
+          <w:b/>
+          <w:sz w:val="24"/>
+          <w:szCs w:val="24"/>
+        </w:rPr>
+        <w:t xml:space="preserve"> </w:t>
+      </w:r>
+      <w:r>
+        <w:rPr>
+          <w:sz w:val="24"/>
+          <w:szCs w:val="24"/>
+        </w:rPr>
+        <w:t xml:space="preserve">en </w:t>
+      </w:r>
+      <w:proofErr w:type="spellStart"/>
+      <w:r>
+        <w:rPr>
+          <w:sz w:val="24"/>
+          <w:szCs w:val="24"/>
+        </w:rPr>
+        <w:t>collecciones</w:t>
+      </w:r>
+      <w:proofErr w:type="spellEnd"/>
+      <w:r>
+        <w:rPr>
+          <w:sz w:val="24"/>
+          <w:szCs w:val="24"/>
+        </w:rPr>
+        <w:t xml:space="preserve"> Java.</w:t>
+      </w:r>
+    </w:p>
+    <w:p>
+      <w:pPr>
+        <w:pStyle w:val="Prrafodelista"/>
+        <w:numPr>
+          <w:ilvl w:val="0"/>
+          <w:numId w:val="1"/>
+        </w:numPr>
+        <w:rPr>
+          <w:b/>
+          <w:sz w:val="24"/>
+          <w:szCs w:val="24"/>
+        </w:rPr>
+      </w:pPr>
+      <w:r>
+        <w:rPr>
+          <w:b/>
+          <w:sz w:val="24"/>
+          <w:szCs w:val="24"/>
+        </w:rPr>
+        <w:t>TODAS COLLECCIONES NOTNULL.</w:t>
+      </w:r>
+      <w:bookmarkStart w:id="0" w:name="_GoBack"/>
+      <w:bookmarkEnd w:id="0"/>
     </w:p>
     <w:p>
       <w:pPr>

</xml_diff>